<commit_message>
accepted corrections from Henrik
</commit_message>
<xml_diff>
--- a/07 Thread Synchronization 2/Exercise - ECG Producer Consumer.DOCX
+++ b/07 Thread Synchronization 2/Exercise - ECG Producer Consumer.DOCX
@@ -1,6 +1,6 @@
 
 <file path=word/document.xml><?xml version="1.0" encoding="utf-8"?>
-<w:document xmlns:wpc="http://schemas.microsoft.com/office/word/2010/wordprocessingCanvas" xmlns:cx="http://schemas.microsoft.com/office/drawing/2014/chartex" xmlns:cx1="http://schemas.microsoft.com/office/drawing/2015/9/8/chartex" xmlns:cx2="http://schemas.microsoft.com/office/drawing/2015/10/21/chartex" xmlns:cx3="http://schemas.microsoft.com/office/drawing/2016/5/9/chartex" xmlns:cx4="http://schemas.microsoft.com/office/drawing/2016/5/10/chartex" xmlns:cx5="http://schemas.microsoft.com/office/drawing/2016/5/11/chartex" xmlns:cx6="http://schemas.microsoft.com/office/drawing/2016/5/12/chartex" xmlns:cx7="http://schemas.microsoft.com/office/drawing/2016/5/13/chartex" xmlns:cx8="http://schemas.microsoft.com/office/drawing/2016/5/14/chartex" xmlns:mc="http://schemas.openxmlformats.org/markup-compatibility/2006" xmlns:aink="http://schemas.microsoft.com/office/drawing/2016/ink" xmlns:am3d="http://schemas.microsoft.com/office/drawing/2017/model3d" xmlns:o="urn:schemas-microsoft-com:office:office" xmlns:oel="http://schemas.microsoft.com/office/2019/extlst" xmlns:r="http://schemas.openxmlformats.org/officeDocument/2006/relationships" xmlns:m="http://schemas.openxmlformats.org/officeDocument/2006/math" xmlns:v="urn:schemas-microsoft-com:vml" xmlns:wp14="http://schemas.microsoft.com/office/word/2010/wordprocessingDrawing" xmlns:wp="http://schemas.openxmlformats.org/drawingml/2006/wordprocessingDrawing" xmlns:w10="urn:schemas-microsoft-com:office:word" xmlns:w="http://schemas.openxmlformats.org/wordprocessingml/2006/main" xmlns:w14="http://schemas.microsoft.com/office/word/2010/wordml" xmlns:w15="http://schemas.microsoft.com/office/word/2012/wordml" xmlns:w16cex="http://schemas.microsoft.com/office/word/2018/wordml/cex" xmlns:w16cid="http://schemas.microsoft.com/office/word/2016/wordml/cid" xmlns:w16="http://schemas.microsoft.com/office/word/2018/wordml" xmlns:w16sdtdh="http://schemas.microsoft.com/office/word/2020/wordml/sdtdatahash" xmlns:w16se="http://schemas.microsoft.com/office/word/2015/wordml/symex" xmlns:wpg="http://schemas.microsoft.com/office/word/2010/wordprocessingGroup" xmlns:wpi="http://schemas.microsoft.com/office/word/2010/wordprocessingInk" xmlns:wne="http://schemas.microsoft.com/office/word/2006/wordml" xmlns:wps="http://schemas.microsoft.com/office/word/2010/wordprocessingShape" mc:Ignorable="w14 w15 w16se w16cid w16 w16cex w16sdtdh wp14">
+<w:document xmlns:wpc="http://schemas.microsoft.com/office/word/2010/wordprocessingCanvas" xmlns:cx="http://schemas.microsoft.com/office/drawing/2014/chartex" xmlns:cx1="http://schemas.microsoft.com/office/drawing/2015/9/8/chartex" xmlns:mc="http://schemas.openxmlformats.org/markup-compatibility/2006" xmlns:o="urn:schemas-microsoft-com:office:office" xmlns:r="http://schemas.openxmlformats.org/officeDocument/2006/relationships" xmlns:m="http://schemas.openxmlformats.org/officeDocument/2006/math" xmlns:v="urn:schemas-microsoft-com:vml" xmlns:wp14="http://schemas.microsoft.com/office/word/2010/wordprocessingDrawing" xmlns:wp="http://schemas.openxmlformats.org/drawingml/2006/wordprocessingDrawing" xmlns:w10="urn:schemas-microsoft-com:office:word" xmlns:w="http://schemas.openxmlformats.org/wordprocessingml/2006/main" xmlns:w14="http://schemas.microsoft.com/office/word/2010/wordml" xmlns:w15="http://schemas.microsoft.com/office/word/2012/wordml" xmlns:w16se="http://schemas.microsoft.com/office/word/2015/wordml/symex" xmlns:wpg="http://schemas.microsoft.com/office/word/2010/wordprocessingGroup" xmlns:wpi="http://schemas.microsoft.com/office/word/2010/wordprocessingInk" xmlns:wne="http://schemas.microsoft.com/office/word/2006/wordml" xmlns:wps="http://schemas.microsoft.com/office/word/2010/wordprocessingShape" mc:Ignorable="w14 w15 w16se wp14">
   <w:body>
     <w:p>
       <w:pPr>
@@ -9,6 +9,8 @@
           <w:lang w:val="en-US"/>
         </w:rPr>
       </w:pPr>
+      <w:bookmarkStart w:id="0" w:name="_GoBack"/>
+      <w:bookmarkEnd w:id="0"/>
       <w:r>
         <w:rPr>
           <w:b/>
@@ -314,10 +316,10 @@
             <v:path o:extrusionok="f" gradientshapeok="t" o:connecttype="rect"/>
             <o:lock v:ext="edit" aspectratio="t"/>
           </v:shapetype>
-          <v:shape id="_x0000_i1025" type="#_x0000_t75" alt="" style="width:328.6pt;height:140.3pt;mso-width-percent:0;mso-height-percent:0;mso-width-percent:0;mso-height-percent:0" o:ole="">
+          <v:shape id="_x0000_i1025" type="#_x0000_t75" alt="" style="width:328.65pt;height:140.45pt;mso-width-percent:0;mso-height-percent:0;mso-width-percent:0;mso-height-percent:0" o:ole="">
             <v:imagedata r:id="rId8" o:title=""/>
           </v:shape>
-          <o:OLEObject Type="Embed" ProgID="Visio.Drawing.15" ShapeID="_x0000_i1025" DrawAspect="Content" ObjectID="_1757929055" r:id="rId9"/>
+          <o:OLEObject Type="Embed" ProgID="Visio.Drawing.15" ShapeID="_x0000_i1025" DrawAspect="Content" ObjectID="_1757934847" r:id="rId9"/>
         </w:object>
       </w:r>
     </w:p>
@@ -432,7 +434,21 @@
         <w:rPr>
           <w:lang w:val="en-US"/>
         </w:rPr>
-        <w:t>Being the brilliant and educated engineer you are, you immediately see</w:t>
+        <w:t>Being the brilliant and educated engineer you are</w:t>
+      </w:r>
+      <w:proofErr w:type="gramStart"/>
+      <w:r>
+        <w:rPr>
+          <w:lang w:val="en-US"/>
+        </w:rPr>
+        <w:t>,</w:t>
+      </w:r>
+      <w:proofErr w:type="gramEnd"/>
+      <w:r>
+        <w:rPr>
+          <w:lang w:val="en-US"/>
+        </w:rPr>
+        <w:t xml:space="preserve"> you immediately see</w:t>
       </w:r>
       <w:r>
         <w:rPr>
@@ -446,22 +462,12 @@
         </w:rPr>
         <w:t xml:space="preserve"> The sensor, which provides samples </w:t>
       </w:r>
-      <w:del w:id="0" w:author="Henrik Bitsch Kirk" w:date="2023-10-04T12:47:00Z">
-        <w:r>
-          <w:rPr>
-            <w:lang w:val="en-US"/>
-          </w:rPr>
-          <w:delText>know</w:delText>
-        </w:r>
-      </w:del>
-      <w:ins w:id="1" w:author="Henrik Bitsch Kirk" w:date="2023-10-04T12:47:00Z">
-        <w:r>
-          <w:rPr>
-            <w:lang w:val="en-US"/>
-          </w:rPr>
-          <w:t>knows</w:t>
-        </w:r>
-      </w:ins>
+      <w:r>
+        <w:rPr>
+          <w:lang w:val="en-US"/>
+        </w:rPr>
+        <w:t>knows</w:t>
+      </w:r>
       <w:r>
         <w:rPr>
           <w:lang w:val="en-US"/>
@@ -603,6 +609,7 @@
         <w:rPr>
           <w:lang w:val="en-US"/>
         </w:rPr>
+        <w:lastRenderedPageBreak/>
         <w:t xml:space="preserve">Consider the design above. </w:t>
       </w:r>
       <w:r>
@@ -673,22 +680,12 @@
         </w:rPr>
         <w:t xml:space="preserve">Create a design for </w:t>
       </w:r>
-      <w:del w:id="2" w:author="Henrik Bitsch Kirk" w:date="2023-10-04T12:47:00Z">
-        <w:r>
-          <w:rPr>
-            <w:lang w:val="en-US"/>
-          </w:rPr>
-          <w:delText>you</w:delText>
-        </w:r>
-      </w:del>
-      <w:ins w:id="3" w:author="Henrik Bitsch Kirk" w:date="2023-10-04T12:47:00Z">
-        <w:r>
-          <w:rPr>
-            <w:lang w:val="en-US"/>
-          </w:rPr>
-          <w:t>your</w:t>
-        </w:r>
-      </w:ins>
+      <w:r>
+        <w:rPr>
+          <w:lang w:val="en-US"/>
+        </w:rPr>
+        <w:t>your</w:t>
+      </w:r>
       <w:r>
         <w:rPr>
           <w:lang w:val="en-US"/>
@@ -777,38 +774,36 @@
         <w:t>onsumer</w:t>
       </w:r>
       <w:proofErr w:type="spellEnd"/>
-      <w:ins w:id="4" w:author="Henrik Bitsch Kirk" w:date="2023-10-04T12:47:00Z">
-        <w:r>
-          <w:rPr>
-            <w:b/>
-            <w:i/>
-            <w:lang w:val="en-US"/>
-          </w:rPr>
-          <w:t>,</w:t>
-        </w:r>
-      </w:ins>
-      <w:r>
-        <w:rPr>
-          <w:i/>
-          <w:lang w:val="en-US"/>
-        </w:rPr>
-        <w:t xml:space="preserve"> and a </w:t>
-      </w:r>
-      <w:proofErr w:type="spellStart"/>
       <w:r>
         <w:rPr>
           <w:b/>
           <w:i/>
           <w:lang w:val="en-US"/>
         </w:rPr>
-        <w:t>DataC</w:t>
-      </w:r>
+        <w:t>,</w:t>
+      </w:r>
+      <w:r>
+        <w:rPr>
+          <w:i/>
+          <w:lang w:val="en-US"/>
+        </w:rPr>
+        <w:t xml:space="preserve"> and a </w:t>
+      </w:r>
+      <w:proofErr w:type="spellStart"/>
       <w:r>
         <w:rPr>
           <w:b/>
           <w:i/>
           <w:lang w:val="en-US"/>
         </w:rPr>
+        <w:t>DataC</w:t>
+      </w:r>
+      <w:r>
+        <w:rPr>
+          <w:b/>
+          <w:i/>
+          <w:lang w:val="en-US"/>
+        </w:rPr>
         <w:t>ontainer</w:t>
       </w:r>
       <w:proofErr w:type="spellEnd"/>
@@ -1013,50 +1008,36 @@
         </w:rPr>
         <w:t>The producer</w:t>
       </w:r>
-      <w:ins w:id="5" w:author="Henrik Bitsch Kirk" w:date="2023-10-04T12:48:00Z">
-        <w:r>
-          <w:rPr>
-            <w:rFonts w:ascii="Calibri" w:hAnsi="Calibri" w:cs="Calibri"/>
-            <w:szCs w:val="20"/>
-            <w:lang w:val="en-US"/>
-          </w:rPr>
-          <w:t>-</w:t>
-        </w:r>
-      </w:ins>
       <w:r>
         <w:rPr>
           <w:rFonts w:ascii="Calibri" w:hAnsi="Calibri" w:cs="Calibri"/>
           <w:szCs w:val="20"/>
           <w:lang w:val="en-US"/>
         </w:rPr>
-        <w:t xml:space="preserve"> and the consumer</w:t>
-      </w:r>
-      <w:del w:id="6" w:author="Henrik Bitsch Kirk" w:date="2023-10-04T12:48:00Z">
-        <w:r>
-          <w:rPr>
-            <w:rFonts w:ascii="Calibri" w:hAnsi="Calibri" w:cs="Calibri"/>
-            <w:szCs w:val="20"/>
-            <w:lang w:val="en-US"/>
-          </w:rPr>
-          <w:delText xml:space="preserve"> </w:delText>
-        </w:r>
-      </w:del>
-      <w:ins w:id="7" w:author="Henrik Bitsch Kirk" w:date="2023-10-04T12:49:00Z">
-        <w:r>
-          <w:rPr>
-            <w:rFonts w:ascii="Calibri" w:hAnsi="Calibri" w:cs="Calibri"/>
-            <w:szCs w:val="20"/>
-            <w:lang w:val="en-US"/>
-          </w:rPr>
-          <w:t>-</w:t>
-        </w:r>
-      </w:ins>
+        <w:t>-</w:t>
+      </w:r>
       <w:r>
         <w:rPr>
           <w:rFonts w:ascii="Calibri" w:hAnsi="Calibri" w:cs="Calibri"/>
           <w:szCs w:val="20"/>
           <w:lang w:val="en-US"/>
         </w:rPr>
+        <w:t xml:space="preserve"> and the consumer</w:t>
+      </w:r>
+      <w:r>
+        <w:rPr>
+          <w:rFonts w:ascii="Calibri" w:hAnsi="Calibri" w:cs="Calibri"/>
+          <w:szCs w:val="20"/>
+          <w:lang w:val="en-US"/>
+        </w:rPr>
+        <w:t>-</w:t>
+      </w:r>
+      <w:r>
+        <w:rPr>
+          <w:rFonts w:ascii="Calibri" w:hAnsi="Calibri" w:cs="Calibri"/>
+          <w:szCs w:val="20"/>
+          <w:lang w:val="en-US"/>
+        </w:rPr>
         <w:t>parts of your system shall run in separate threads. Every time the consumer receives a new sample it shall be printed to the console.</w:t>
       </w:r>
     </w:p>
@@ -1110,21 +1091,7 @@
         <w:rPr>
           <w:lang w:val="en-US"/>
         </w:rPr>
-        <w:t xml:space="preserve"> shall be called from the Main thread</w:t>
-      </w:r>
-      <w:del w:id="8" w:author="Henrik Bitsch Kirk" w:date="2023-10-04T12:49:00Z">
-        <w:r>
-          <w:rPr>
-            <w:lang w:val="en-US"/>
-          </w:rPr>
-          <w:delText>,</w:delText>
-        </w:r>
-      </w:del>
-      <w:r>
-        <w:rPr>
-          <w:lang w:val="en-US"/>
-        </w:rPr>
-        <w:t xml:space="preserve"> when the button ‘p’ is pressed.</w:t>
+        <w:t xml:space="preserve"> shall be called from the Main thread when the button ‘p’ is pressed.</w:t>
       </w:r>
     </w:p>
     <w:p>
@@ -1183,6 +1150,7 @@
           <w:lang w:val="en-US"/>
         </w:rPr>
       </w:pPr>
+      <w:proofErr w:type="gramStart"/>
       <w:r>
         <w:rPr>
           <w:lang w:val="en-US"/>
@@ -1195,27 +1163,24 @@
         </w:rPr>
         <w:t xml:space="preserve"> of the received samples should not be done </w:t>
       </w:r>
-      <w:del w:id="9" w:author="Henrik Bitsch Kirk" w:date="2023-10-04T12:49:00Z">
-        <w:r>
-          <w:rPr>
-            <w:lang w:val="en-US"/>
-          </w:rPr>
-          <w:delText>in</w:delText>
-        </w:r>
-      </w:del>
-      <w:ins w:id="10" w:author="Henrik Bitsch Kirk" w:date="2023-10-04T12:49:00Z">
-        <w:r>
-          <w:rPr>
-            <w:lang w:val="en-US"/>
-          </w:rPr>
-          <w:t>by</w:t>
-        </w:r>
-      </w:ins>
-      <w:r>
-        <w:rPr>
-          <w:lang w:val="en-US"/>
-        </w:rPr>
-        <w:t xml:space="preserve"> the consumer. We want a separate </w:t>
+      <w:r>
+        <w:rPr>
+          <w:lang w:val="en-US"/>
+        </w:rPr>
+        <w:t>by</w:t>
+      </w:r>
+      <w:r>
+        <w:rPr>
+          <w:lang w:val="en-US"/>
+        </w:rPr>
+        <w:t xml:space="preserve"> the consumer</w:t>
+      </w:r>
+      <w:proofErr w:type="gramEnd"/>
+      <w:r>
+        <w:rPr>
+          <w:lang w:val="en-US"/>
+        </w:rPr>
+        <w:t xml:space="preserve">. We want a separate </w:t>
       </w:r>
       <w:r>
         <w:rPr>
@@ -1274,28 +1239,24 @@
         </w:rPr>
         <w:t xml:space="preserve">reception of </w:t>
       </w:r>
-      <w:ins w:id="11" w:author="Henrik Bitsch Kirk" w:date="2023-10-04T12:49:00Z">
-        <w:r>
-          <w:rPr>
-            <w:lang w:val="en-US"/>
-          </w:rPr>
-          <w:t xml:space="preserve">the </w:t>
-        </w:r>
-      </w:ins>
+      <w:r>
+        <w:rPr>
+          <w:lang w:val="en-US"/>
+        </w:rPr>
+        <w:t xml:space="preserve">the </w:t>
+      </w:r>
       <w:r>
         <w:rPr>
           <w:lang w:val="en-US"/>
         </w:rPr>
         <w:t xml:space="preserve">sample from </w:t>
       </w:r>
-      <w:ins w:id="12" w:author="Henrik Bitsch Kirk" w:date="2023-10-04T12:49:00Z">
-        <w:r>
-          <w:rPr>
-            <w:lang w:val="en-US"/>
-          </w:rPr>
-          <w:t xml:space="preserve">the </w:t>
-        </w:r>
-      </w:ins>
+      <w:r>
+        <w:rPr>
+          <w:lang w:val="en-US"/>
+        </w:rPr>
+        <w:t xml:space="preserve">the </w:t>
+      </w:r>
       <w:r>
         <w:rPr>
           <w:lang w:val="en-US"/>
@@ -1473,7 +1434,7 @@
 </file>
 
 <file path=word/endnotes.xml><?xml version="1.0" encoding="utf-8"?>
-<w:endnotes xmlns:wpc="http://schemas.microsoft.com/office/word/2010/wordprocessingCanvas" xmlns:cx="http://schemas.microsoft.com/office/drawing/2014/chartex" xmlns:cx1="http://schemas.microsoft.com/office/drawing/2015/9/8/chartex" xmlns:cx2="http://schemas.microsoft.com/office/drawing/2015/10/21/chartex" xmlns:cx3="http://schemas.microsoft.com/office/drawing/2016/5/9/chartex" xmlns:cx4="http://schemas.microsoft.com/office/drawing/2016/5/10/chartex" xmlns:cx5="http://schemas.microsoft.com/office/drawing/2016/5/11/chartex" xmlns:cx6="http://schemas.microsoft.com/office/drawing/2016/5/12/chartex" xmlns:cx7="http://schemas.microsoft.com/office/drawing/2016/5/13/chartex" xmlns:cx8="http://schemas.microsoft.com/office/drawing/2016/5/14/chartex" xmlns:mc="http://schemas.openxmlformats.org/markup-compatibility/2006" xmlns:aink="http://schemas.microsoft.com/office/drawing/2016/ink" xmlns:am3d="http://schemas.microsoft.com/office/drawing/2017/model3d" xmlns:o="urn:schemas-microsoft-com:office:office" xmlns:oel="http://schemas.microsoft.com/office/2019/extlst" xmlns:r="http://schemas.openxmlformats.org/officeDocument/2006/relationships" xmlns:m="http://schemas.openxmlformats.org/officeDocument/2006/math" xmlns:v="urn:schemas-microsoft-com:vml" xmlns:wp14="http://schemas.microsoft.com/office/word/2010/wordprocessingDrawing" xmlns:wp="http://schemas.openxmlformats.org/drawingml/2006/wordprocessingDrawing" xmlns:w10="urn:schemas-microsoft-com:office:word" xmlns:w="http://schemas.openxmlformats.org/wordprocessingml/2006/main" xmlns:w14="http://schemas.microsoft.com/office/word/2010/wordml" xmlns:w15="http://schemas.microsoft.com/office/word/2012/wordml" xmlns:w16cex="http://schemas.microsoft.com/office/word/2018/wordml/cex" xmlns:w16cid="http://schemas.microsoft.com/office/word/2016/wordml/cid" xmlns:w16="http://schemas.microsoft.com/office/word/2018/wordml" xmlns:w16sdtdh="http://schemas.microsoft.com/office/word/2020/wordml/sdtdatahash" xmlns:w16se="http://schemas.microsoft.com/office/word/2015/wordml/symex" xmlns:wpg="http://schemas.microsoft.com/office/word/2010/wordprocessingGroup" xmlns:wpi="http://schemas.microsoft.com/office/word/2010/wordprocessingInk" xmlns:wne="http://schemas.microsoft.com/office/word/2006/wordml" xmlns:wps="http://schemas.microsoft.com/office/word/2010/wordprocessingShape" mc:Ignorable="w14 w15 w16se w16cid w16 w16cex w16sdtdh wp14">
+<w:endnotes xmlns:wpc="http://schemas.microsoft.com/office/word/2010/wordprocessingCanvas" xmlns:cx="http://schemas.microsoft.com/office/drawing/2014/chartex" xmlns:cx1="http://schemas.microsoft.com/office/drawing/2015/9/8/chartex" xmlns:mc="http://schemas.openxmlformats.org/markup-compatibility/2006" xmlns:o="urn:schemas-microsoft-com:office:office" xmlns:r="http://schemas.openxmlformats.org/officeDocument/2006/relationships" xmlns:m="http://schemas.openxmlformats.org/officeDocument/2006/math" xmlns:v="urn:schemas-microsoft-com:vml" xmlns:wp14="http://schemas.microsoft.com/office/word/2010/wordprocessingDrawing" xmlns:wp="http://schemas.openxmlformats.org/drawingml/2006/wordprocessingDrawing" xmlns:w10="urn:schemas-microsoft-com:office:word" xmlns:w="http://schemas.openxmlformats.org/wordprocessingml/2006/main" xmlns:w14="http://schemas.microsoft.com/office/word/2010/wordml" xmlns:w15="http://schemas.microsoft.com/office/word/2012/wordml" xmlns:w16se="http://schemas.microsoft.com/office/word/2015/wordml/symex" xmlns:wpg="http://schemas.microsoft.com/office/word/2010/wordprocessingGroup" xmlns:wpi="http://schemas.microsoft.com/office/word/2010/wordprocessingInk" xmlns:wne="http://schemas.microsoft.com/office/word/2006/wordml" xmlns:wps="http://schemas.microsoft.com/office/word/2010/wordprocessingShape" mc:Ignorable="w14 w15 w16se wp14">
   <w:endnote w:type="separator" w:id="-1">
     <w:p>
       <w:r>
@@ -1492,7 +1453,7 @@
 </file>
 
 <file path=word/footer1.xml><?xml version="1.0" encoding="utf-8"?>
-<w:ftr xmlns:wpc="http://schemas.microsoft.com/office/word/2010/wordprocessingCanvas" xmlns:cx="http://schemas.microsoft.com/office/drawing/2014/chartex" xmlns:cx1="http://schemas.microsoft.com/office/drawing/2015/9/8/chartex" xmlns:cx2="http://schemas.microsoft.com/office/drawing/2015/10/21/chartex" xmlns:cx3="http://schemas.microsoft.com/office/drawing/2016/5/9/chartex" xmlns:cx4="http://schemas.microsoft.com/office/drawing/2016/5/10/chartex" xmlns:cx5="http://schemas.microsoft.com/office/drawing/2016/5/11/chartex" xmlns:cx6="http://schemas.microsoft.com/office/drawing/2016/5/12/chartex" xmlns:cx7="http://schemas.microsoft.com/office/drawing/2016/5/13/chartex" xmlns:cx8="http://schemas.microsoft.com/office/drawing/2016/5/14/chartex" xmlns:mc="http://schemas.openxmlformats.org/markup-compatibility/2006" xmlns:aink="http://schemas.microsoft.com/office/drawing/2016/ink" xmlns:am3d="http://schemas.microsoft.com/office/drawing/2017/model3d" xmlns:o="urn:schemas-microsoft-com:office:office" xmlns:oel="http://schemas.microsoft.com/office/2019/extlst" xmlns:r="http://schemas.openxmlformats.org/officeDocument/2006/relationships" xmlns:m="http://schemas.openxmlformats.org/officeDocument/2006/math" xmlns:v="urn:schemas-microsoft-com:vml" xmlns:wp14="http://schemas.microsoft.com/office/word/2010/wordprocessingDrawing" xmlns:wp="http://schemas.openxmlformats.org/drawingml/2006/wordprocessingDrawing" xmlns:w10="urn:schemas-microsoft-com:office:word" xmlns:w="http://schemas.openxmlformats.org/wordprocessingml/2006/main" xmlns:w14="http://schemas.microsoft.com/office/word/2010/wordml" xmlns:w15="http://schemas.microsoft.com/office/word/2012/wordml" xmlns:w16cex="http://schemas.microsoft.com/office/word/2018/wordml/cex" xmlns:w16cid="http://schemas.microsoft.com/office/word/2016/wordml/cid" xmlns:w16="http://schemas.microsoft.com/office/word/2018/wordml" xmlns:w16sdtdh="http://schemas.microsoft.com/office/word/2020/wordml/sdtdatahash" xmlns:w16se="http://schemas.microsoft.com/office/word/2015/wordml/symex" xmlns:wpg="http://schemas.microsoft.com/office/word/2010/wordprocessingGroup" xmlns:wpi="http://schemas.microsoft.com/office/word/2010/wordprocessingInk" xmlns:wne="http://schemas.microsoft.com/office/word/2006/wordml" xmlns:wps="http://schemas.microsoft.com/office/word/2010/wordprocessingShape" mc:Ignorable="w14 w15 w16se w16cid w16 w16cex w16sdtdh wp14">
+<w:ftr xmlns:wpc="http://schemas.microsoft.com/office/word/2010/wordprocessingCanvas" xmlns:cx="http://schemas.microsoft.com/office/drawing/2014/chartex" xmlns:cx1="http://schemas.microsoft.com/office/drawing/2015/9/8/chartex" xmlns:mc="http://schemas.openxmlformats.org/markup-compatibility/2006" xmlns:o="urn:schemas-microsoft-com:office:office" xmlns:r="http://schemas.openxmlformats.org/officeDocument/2006/relationships" xmlns:m="http://schemas.openxmlformats.org/officeDocument/2006/math" xmlns:v="urn:schemas-microsoft-com:vml" xmlns:wp14="http://schemas.microsoft.com/office/word/2010/wordprocessingDrawing" xmlns:wp="http://schemas.openxmlformats.org/drawingml/2006/wordprocessingDrawing" xmlns:w10="urn:schemas-microsoft-com:office:word" xmlns:w="http://schemas.openxmlformats.org/wordprocessingml/2006/main" xmlns:w14="http://schemas.microsoft.com/office/word/2010/wordml" xmlns:w15="http://schemas.microsoft.com/office/word/2012/wordml" xmlns:w16se="http://schemas.microsoft.com/office/word/2015/wordml/symex" xmlns:wpg="http://schemas.microsoft.com/office/word/2010/wordprocessingGroup" xmlns:wpi="http://schemas.microsoft.com/office/word/2010/wordprocessingInk" xmlns:wne="http://schemas.microsoft.com/office/word/2006/wordml" xmlns:wps="http://schemas.microsoft.com/office/word/2010/wordprocessingShape" mc:Ignorable="w14 w15 w16se wp14">
   <w:sdt>
     <w:sdtPr>
       <w:rPr>
@@ -1506,6 +1467,7 @@
         <w:docPartUnique/>
       </w:docPartObj>
     </w:sdtPr>
+    <w:sdtEndPr/>
     <w:sdtContent>
       <w:sdt>
         <w:sdtPr>
@@ -1520,6 +1482,7 @@
             <w:docPartUnique/>
           </w:docPartObj>
         </w:sdtPr>
+        <w:sdtEndPr/>
         <w:sdtContent>
           <w:p>
             <w:pPr>
@@ -1574,7 +1537,7 @@
                 <w:sz w:val="16"/>
                 <w:szCs w:val="16"/>
               </w:rPr>
-              <w:t>1</w:t>
+              <w:t>2</w:t>
             </w:r>
             <w:r>
               <w:rPr>
@@ -1656,7 +1619,7 @@
 </file>
 
 <file path=word/footnotes.xml><?xml version="1.0" encoding="utf-8"?>
-<w:footnotes xmlns:wpc="http://schemas.microsoft.com/office/word/2010/wordprocessingCanvas" xmlns:cx="http://schemas.microsoft.com/office/drawing/2014/chartex" xmlns:cx1="http://schemas.microsoft.com/office/drawing/2015/9/8/chartex" xmlns:cx2="http://schemas.microsoft.com/office/drawing/2015/10/21/chartex" xmlns:cx3="http://schemas.microsoft.com/office/drawing/2016/5/9/chartex" xmlns:cx4="http://schemas.microsoft.com/office/drawing/2016/5/10/chartex" xmlns:cx5="http://schemas.microsoft.com/office/drawing/2016/5/11/chartex" xmlns:cx6="http://schemas.microsoft.com/office/drawing/2016/5/12/chartex" xmlns:cx7="http://schemas.microsoft.com/office/drawing/2016/5/13/chartex" xmlns:cx8="http://schemas.microsoft.com/office/drawing/2016/5/14/chartex" xmlns:mc="http://schemas.openxmlformats.org/markup-compatibility/2006" xmlns:aink="http://schemas.microsoft.com/office/drawing/2016/ink" xmlns:am3d="http://schemas.microsoft.com/office/drawing/2017/model3d" xmlns:o="urn:schemas-microsoft-com:office:office" xmlns:oel="http://schemas.microsoft.com/office/2019/extlst" xmlns:r="http://schemas.openxmlformats.org/officeDocument/2006/relationships" xmlns:m="http://schemas.openxmlformats.org/officeDocument/2006/math" xmlns:v="urn:schemas-microsoft-com:vml" xmlns:wp14="http://schemas.microsoft.com/office/word/2010/wordprocessingDrawing" xmlns:wp="http://schemas.openxmlformats.org/drawingml/2006/wordprocessingDrawing" xmlns:w10="urn:schemas-microsoft-com:office:word" xmlns:w="http://schemas.openxmlformats.org/wordprocessingml/2006/main" xmlns:w14="http://schemas.microsoft.com/office/word/2010/wordml" xmlns:w15="http://schemas.microsoft.com/office/word/2012/wordml" xmlns:w16cex="http://schemas.microsoft.com/office/word/2018/wordml/cex" xmlns:w16cid="http://schemas.microsoft.com/office/word/2016/wordml/cid" xmlns:w16="http://schemas.microsoft.com/office/word/2018/wordml" xmlns:w16sdtdh="http://schemas.microsoft.com/office/word/2020/wordml/sdtdatahash" xmlns:w16se="http://schemas.microsoft.com/office/word/2015/wordml/symex" xmlns:wpg="http://schemas.microsoft.com/office/word/2010/wordprocessingGroup" xmlns:wpi="http://schemas.microsoft.com/office/word/2010/wordprocessingInk" xmlns:wne="http://schemas.microsoft.com/office/word/2006/wordml" xmlns:wps="http://schemas.microsoft.com/office/word/2010/wordprocessingShape" mc:Ignorable="w14 w15 w16se w16cid w16 w16cex w16sdtdh wp14">
+<w:footnotes xmlns:wpc="http://schemas.microsoft.com/office/word/2010/wordprocessingCanvas" xmlns:cx="http://schemas.microsoft.com/office/drawing/2014/chartex" xmlns:cx1="http://schemas.microsoft.com/office/drawing/2015/9/8/chartex" xmlns:mc="http://schemas.openxmlformats.org/markup-compatibility/2006" xmlns:o="urn:schemas-microsoft-com:office:office" xmlns:r="http://schemas.openxmlformats.org/officeDocument/2006/relationships" xmlns:m="http://schemas.openxmlformats.org/officeDocument/2006/math" xmlns:v="urn:schemas-microsoft-com:vml" xmlns:wp14="http://schemas.microsoft.com/office/word/2010/wordprocessingDrawing" xmlns:wp="http://schemas.openxmlformats.org/drawingml/2006/wordprocessingDrawing" xmlns:w10="urn:schemas-microsoft-com:office:word" xmlns:w="http://schemas.openxmlformats.org/wordprocessingml/2006/main" xmlns:w14="http://schemas.microsoft.com/office/word/2010/wordml" xmlns:w15="http://schemas.microsoft.com/office/word/2012/wordml" xmlns:w16se="http://schemas.microsoft.com/office/word/2015/wordml/symex" xmlns:wpg="http://schemas.microsoft.com/office/word/2010/wordprocessingGroup" xmlns:wpi="http://schemas.microsoft.com/office/word/2010/wordprocessingInk" xmlns:wne="http://schemas.microsoft.com/office/word/2006/wordml" xmlns:wps="http://schemas.microsoft.com/office/word/2010/wordprocessingShape" mc:Ignorable="w14 w15 w16se wp14">
   <w:footnote w:type="separator" w:id="-1">
     <w:p>
       <w:r>
@@ -1675,7 +1638,7 @@
 </file>
 
 <file path=word/header1.xml><?xml version="1.0" encoding="utf-8"?>
-<w:hdr xmlns:wpc="http://schemas.microsoft.com/office/word/2010/wordprocessingCanvas" xmlns:cx="http://schemas.microsoft.com/office/drawing/2014/chartex" xmlns:cx1="http://schemas.microsoft.com/office/drawing/2015/9/8/chartex" xmlns:cx2="http://schemas.microsoft.com/office/drawing/2015/10/21/chartex" xmlns:cx3="http://schemas.microsoft.com/office/drawing/2016/5/9/chartex" xmlns:cx4="http://schemas.microsoft.com/office/drawing/2016/5/10/chartex" xmlns:cx5="http://schemas.microsoft.com/office/drawing/2016/5/11/chartex" xmlns:cx6="http://schemas.microsoft.com/office/drawing/2016/5/12/chartex" xmlns:cx7="http://schemas.microsoft.com/office/drawing/2016/5/13/chartex" xmlns:cx8="http://schemas.microsoft.com/office/drawing/2016/5/14/chartex" xmlns:mc="http://schemas.openxmlformats.org/markup-compatibility/2006" xmlns:aink="http://schemas.microsoft.com/office/drawing/2016/ink" xmlns:am3d="http://schemas.microsoft.com/office/drawing/2017/model3d" xmlns:o="urn:schemas-microsoft-com:office:office" xmlns:oel="http://schemas.microsoft.com/office/2019/extlst" xmlns:r="http://schemas.openxmlformats.org/officeDocument/2006/relationships" xmlns:m="http://schemas.openxmlformats.org/officeDocument/2006/math" xmlns:v="urn:schemas-microsoft-com:vml" xmlns:wp14="http://schemas.microsoft.com/office/word/2010/wordprocessingDrawing" xmlns:wp="http://schemas.openxmlformats.org/drawingml/2006/wordprocessingDrawing" xmlns:w10="urn:schemas-microsoft-com:office:word" xmlns:w="http://schemas.openxmlformats.org/wordprocessingml/2006/main" xmlns:w14="http://schemas.microsoft.com/office/word/2010/wordml" xmlns:w15="http://schemas.microsoft.com/office/word/2012/wordml" xmlns:w16cex="http://schemas.microsoft.com/office/word/2018/wordml/cex" xmlns:w16cid="http://schemas.microsoft.com/office/word/2016/wordml/cid" xmlns:w16="http://schemas.microsoft.com/office/word/2018/wordml" xmlns:w16sdtdh="http://schemas.microsoft.com/office/word/2020/wordml/sdtdatahash" xmlns:w16se="http://schemas.microsoft.com/office/word/2015/wordml/symex" xmlns:wpg="http://schemas.microsoft.com/office/word/2010/wordprocessingGroup" xmlns:wpi="http://schemas.microsoft.com/office/word/2010/wordprocessingInk" xmlns:wne="http://schemas.microsoft.com/office/word/2006/wordml" xmlns:wps="http://schemas.microsoft.com/office/word/2010/wordprocessingShape" mc:Ignorable="w14 w15 w16se w16cid w16 w16cex w16sdtdh wp14">
+<w:hdr xmlns:wpc="http://schemas.microsoft.com/office/word/2010/wordprocessingCanvas" xmlns:cx="http://schemas.microsoft.com/office/drawing/2014/chartex" xmlns:cx1="http://schemas.microsoft.com/office/drawing/2015/9/8/chartex" xmlns:mc="http://schemas.openxmlformats.org/markup-compatibility/2006" xmlns:o="urn:schemas-microsoft-com:office:office" xmlns:r="http://schemas.openxmlformats.org/officeDocument/2006/relationships" xmlns:m="http://schemas.openxmlformats.org/officeDocument/2006/math" xmlns:v="urn:schemas-microsoft-com:vml" xmlns:wp14="http://schemas.microsoft.com/office/word/2010/wordprocessingDrawing" xmlns:wp="http://schemas.openxmlformats.org/drawingml/2006/wordprocessingDrawing" xmlns:w10="urn:schemas-microsoft-com:office:word" xmlns:w="http://schemas.openxmlformats.org/wordprocessingml/2006/main" xmlns:w14="http://schemas.microsoft.com/office/word/2010/wordml" xmlns:w15="http://schemas.microsoft.com/office/word/2012/wordml" xmlns:w16se="http://schemas.microsoft.com/office/word/2015/wordml/symex" xmlns:wpg="http://schemas.microsoft.com/office/word/2010/wordprocessingGroup" xmlns:wpi="http://schemas.microsoft.com/office/word/2010/wordprocessingInk" xmlns:wne="http://schemas.microsoft.com/office/word/2006/wordml" xmlns:wps="http://schemas.microsoft.com/office/word/2010/wordprocessingShape" mc:Ignorable="w14 w15 w16se wp14">
   <w:p>
     <w:pPr>
       <w:pStyle w:val="Header"/>
@@ -1849,7 +1812,7 @@
             </wp:anchor>
           </w:drawing>
         </mc:Choice>
-        <mc:Fallback>
+        <mc:Fallback xmlns:w16sdtdh="http://schemas.microsoft.com/office/word/2020/wordml/sdtdatahash" xmlns:w16="http://schemas.microsoft.com/office/word/2018/wordml" xmlns:w16cid="http://schemas.microsoft.com/office/word/2016/wordml/cid" xmlns:w16cex="http://schemas.microsoft.com/office/word/2018/wordml/cex" xmlns:oel="http://schemas.microsoft.com/office/2019/extlst" xmlns:am3d="http://schemas.microsoft.com/office/drawing/2017/model3d" xmlns:aink="http://schemas.microsoft.com/office/drawing/2016/ink" xmlns:cx8="http://schemas.microsoft.com/office/drawing/2016/5/14/chartex" xmlns:cx7="http://schemas.microsoft.com/office/drawing/2016/5/13/chartex" xmlns:cx6="http://schemas.microsoft.com/office/drawing/2016/5/12/chartex" xmlns:cx5="http://schemas.microsoft.com/office/drawing/2016/5/11/chartex" xmlns:cx4="http://schemas.microsoft.com/office/drawing/2016/5/10/chartex" xmlns:cx3="http://schemas.microsoft.com/office/drawing/2016/5/9/chartex" xmlns:cx2="http://schemas.microsoft.com/office/drawing/2015/10/21/chartex">
           <w:pict>
             <v:line w14:anchorId="1532E998" id="Straight Connector 2" o:spid="_x0000_s1026" style="position:absolute;z-index:251657216;visibility:visible;mso-wrap-style:square;mso-width-percent:0;mso-wrap-distance-left:9pt;mso-wrap-distance-top:0;mso-wrap-distance-right:9pt;mso-wrap-distance-bottom:0;mso-position-horizontal:absolute;mso-position-horizontal-relative:text;mso-position-vertical:absolute;mso-position-vertical-relative:text;mso-width-percent:0;mso-width-relative:margin" from="-.15pt,25.95pt" to="480.9pt,25.95pt" o:gfxdata="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" strokecolor="#003d85" strokeweight=".25pt"/>
           </w:pict>
@@ -1891,7 +1854,7 @@
 </file>
 
 <file path=word/numbering.xml><?xml version="1.0" encoding="utf-8"?>
-<w:numbering xmlns:wpc="http://schemas.microsoft.com/office/word/2010/wordprocessingCanvas" xmlns:cx="http://schemas.microsoft.com/office/drawing/2014/chartex" xmlns:cx1="http://schemas.microsoft.com/office/drawing/2015/9/8/chartex" xmlns:cx2="http://schemas.microsoft.com/office/drawing/2015/10/21/chartex" xmlns:cx3="http://schemas.microsoft.com/office/drawing/2016/5/9/chartex" xmlns:cx4="http://schemas.microsoft.com/office/drawing/2016/5/10/chartex" xmlns:cx5="http://schemas.microsoft.com/office/drawing/2016/5/11/chartex" xmlns:cx6="http://schemas.microsoft.com/office/drawing/2016/5/12/chartex" xmlns:cx7="http://schemas.microsoft.com/office/drawing/2016/5/13/chartex" xmlns:cx8="http://schemas.microsoft.com/office/drawing/2016/5/14/chartex" xmlns:mc="http://schemas.openxmlformats.org/markup-compatibility/2006" xmlns:aink="http://schemas.microsoft.com/office/drawing/2016/ink" xmlns:am3d="http://schemas.microsoft.com/office/drawing/2017/model3d" xmlns:o="urn:schemas-microsoft-com:office:office" xmlns:oel="http://schemas.microsoft.com/office/2019/extlst" xmlns:r="http://schemas.openxmlformats.org/officeDocument/2006/relationships" xmlns:m="http://schemas.openxmlformats.org/officeDocument/2006/math" xmlns:v="urn:schemas-microsoft-com:vml" xmlns:wp14="http://schemas.microsoft.com/office/word/2010/wordprocessingDrawing" xmlns:wp="http://schemas.openxmlformats.org/drawingml/2006/wordprocessingDrawing" xmlns:w10="urn:schemas-microsoft-com:office:word" xmlns:w="http://schemas.openxmlformats.org/wordprocessingml/2006/main" xmlns:w14="http://schemas.microsoft.com/office/word/2010/wordml" xmlns:w15="http://schemas.microsoft.com/office/word/2012/wordml" xmlns:w16cex="http://schemas.microsoft.com/office/word/2018/wordml/cex" xmlns:w16cid="http://schemas.microsoft.com/office/word/2016/wordml/cid" xmlns:w16="http://schemas.microsoft.com/office/word/2018/wordml" xmlns:w16sdtdh="http://schemas.microsoft.com/office/word/2020/wordml/sdtdatahash" xmlns:w16se="http://schemas.microsoft.com/office/word/2015/wordml/symex" xmlns:wpg="http://schemas.microsoft.com/office/word/2010/wordprocessingGroup" xmlns:wpi="http://schemas.microsoft.com/office/word/2010/wordprocessingInk" xmlns:wne="http://schemas.microsoft.com/office/word/2006/wordml" xmlns:wps="http://schemas.microsoft.com/office/word/2010/wordprocessingShape" mc:Ignorable="w14 w15 w16se w16cid w16 w16cex w16sdtdh wp14">
+<w:numbering xmlns:wpc="http://schemas.microsoft.com/office/word/2010/wordprocessingCanvas" xmlns:cx="http://schemas.microsoft.com/office/drawing/2014/chartex" xmlns:cx1="http://schemas.microsoft.com/office/drawing/2015/9/8/chartex" xmlns:mc="http://schemas.openxmlformats.org/markup-compatibility/2006" xmlns:o="urn:schemas-microsoft-com:office:office" xmlns:r="http://schemas.openxmlformats.org/officeDocument/2006/relationships" xmlns:m="http://schemas.openxmlformats.org/officeDocument/2006/math" xmlns:v="urn:schemas-microsoft-com:vml" xmlns:wp14="http://schemas.microsoft.com/office/word/2010/wordprocessingDrawing" xmlns:wp="http://schemas.openxmlformats.org/drawingml/2006/wordprocessingDrawing" xmlns:w10="urn:schemas-microsoft-com:office:word" xmlns:w="http://schemas.openxmlformats.org/wordprocessingml/2006/main" xmlns:w14="http://schemas.microsoft.com/office/word/2010/wordml" xmlns:w15="http://schemas.microsoft.com/office/word/2012/wordml" xmlns:w16se="http://schemas.microsoft.com/office/word/2015/wordml/symex" xmlns:wpg="http://schemas.microsoft.com/office/word/2010/wordprocessingGroup" xmlns:wpi="http://schemas.microsoft.com/office/word/2010/wordprocessingInk" xmlns:wne="http://schemas.microsoft.com/office/word/2006/wordml" xmlns:wps="http://schemas.microsoft.com/office/word/2010/wordprocessingShape" mc:Ignorable="w14 w15 w16se wp14">
   <w:abstractNum w:abstractNumId="0" w15:restartNumberingAfterBreak="0">
     <w:nsid w:val="2DFB2120"/>
     <w:multiLevelType w:val="hybridMultilevel"/>
@@ -2207,61 +2170,53 @@
       </w:rPr>
     </w:lvl>
   </w:abstractNum>
-  <w:num w:numId="1" w16cid:durableId="1468738718">
+  <w:num w:numId="1">
     <w:abstractNumId w:val="1"/>
   </w:num>
-  <w:num w:numId="2" w16cid:durableId="1727146487">
+  <w:num w:numId="2">
     <w:abstractNumId w:val="1"/>
   </w:num>
-  <w:num w:numId="3" w16cid:durableId="648361947">
+  <w:num w:numId="3">
     <w:abstractNumId w:val="1"/>
   </w:num>
-  <w:num w:numId="4" w16cid:durableId="697972041">
+  <w:num w:numId="4">
     <w:abstractNumId w:val="1"/>
   </w:num>
-  <w:num w:numId="5" w16cid:durableId="2134932368">
+  <w:num w:numId="5">
     <w:abstractNumId w:val="1"/>
   </w:num>
-  <w:num w:numId="6" w16cid:durableId="1052383943">
+  <w:num w:numId="6">
     <w:abstractNumId w:val="1"/>
   </w:num>
-  <w:num w:numId="7" w16cid:durableId="586768836">
+  <w:num w:numId="7">
     <w:abstractNumId w:val="1"/>
   </w:num>
-  <w:num w:numId="8" w16cid:durableId="1479684951">
+  <w:num w:numId="8">
     <w:abstractNumId w:val="1"/>
   </w:num>
-  <w:num w:numId="9" w16cid:durableId="1326015725">
+  <w:num w:numId="9">
     <w:abstractNumId w:val="1"/>
   </w:num>
-  <w:num w:numId="10" w16cid:durableId="1767112961">
+  <w:num w:numId="10">
     <w:abstractNumId w:val="1"/>
   </w:num>
-  <w:num w:numId="11" w16cid:durableId="440809019">
+  <w:num w:numId="11">
     <w:abstractNumId w:val="1"/>
   </w:num>
-  <w:num w:numId="12" w16cid:durableId="1681734675">
+  <w:num w:numId="12">
     <w:abstractNumId w:val="1"/>
   </w:num>
-  <w:num w:numId="13" w16cid:durableId="20784009">
+  <w:num w:numId="13">
     <w:abstractNumId w:val="0"/>
   </w:num>
-  <w:num w:numId="14" w16cid:durableId="669336332">
+  <w:num w:numId="14">
     <w:abstractNumId w:val="2"/>
   </w:num>
 </w:numbering>
 </file>
 
-<file path=word/people.xml><?xml version="1.0" encoding="utf-8"?>
-<w15:people xmlns:wpc="http://schemas.microsoft.com/office/word/2010/wordprocessingCanvas" xmlns:cx="http://schemas.microsoft.com/office/drawing/2014/chartex" xmlns:cx1="http://schemas.microsoft.com/office/drawing/2015/9/8/chartex" xmlns:cx2="http://schemas.microsoft.com/office/drawing/2015/10/21/chartex" xmlns:cx3="http://schemas.microsoft.com/office/drawing/2016/5/9/chartex" xmlns:cx4="http://schemas.microsoft.com/office/drawing/2016/5/10/chartex" xmlns:cx5="http://schemas.microsoft.com/office/drawing/2016/5/11/chartex" xmlns:cx6="http://schemas.microsoft.com/office/drawing/2016/5/12/chartex" xmlns:cx7="http://schemas.microsoft.com/office/drawing/2016/5/13/chartex" xmlns:cx8="http://schemas.microsoft.com/office/drawing/2016/5/14/chartex" xmlns:mc="http://schemas.openxmlformats.org/markup-compatibility/2006" xmlns:aink="http://schemas.microsoft.com/office/drawing/2016/ink" xmlns:am3d="http://schemas.microsoft.com/office/drawing/2017/model3d" xmlns:o="urn:schemas-microsoft-com:office:office" xmlns:oel="http://schemas.microsoft.com/office/2019/extlst" xmlns:r="http://schemas.openxmlformats.org/officeDocument/2006/relationships" xmlns:m="http://schemas.openxmlformats.org/officeDocument/2006/math" xmlns:v="urn:schemas-microsoft-com:vml" xmlns:wp14="http://schemas.microsoft.com/office/word/2010/wordprocessingDrawing" xmlns:wp="http://schemas.openxmlformats.org/drawingml/2006/wordprocessingDrawing" xmlns:w10="urn:schemas-microsoft-com:office:word" xmlns:w="http://schemas.openxmlformats.org/wordprocessingml/2006/main" xmlns:w14="http://schemas.microsoft.com/office/word/2010/wordml" xmlns:w15="http://schemas.microsoft.com/office/word/2012/wordml" xmlns:w16cex="http://schemas.microsoft.com/office/word/2018/wordml/cex" xmlns:w16cid="http://schemas.microsoft.com/office/word/2016/wordml/cid" xmlns:w16="http://schemas.microsoft.com/office/word/2018/wordml" xmlns:w16sdtdh="http://schemas.microsoft.com/office/word/2020/wordml/sdtdatahash" xmlns:w16se="http://schemas.microsoft.com/office/word/2015/wordml/symex" xmlns:wpg="http://schemas.microsoft.com/office/word/2010/wordprocessingGroup" xmlns:wpi="http://schemas.microsoft.com/office/word/2010/wordprocessingInk" xmlns:wne="http://schemas.microsoft.com/office/word/2006/wordml" xmlns:wps="http://schemas.microsoft.com/office/word/2010/wordprocessingShape" mc:Ignorable="w14 w15 w16se w16cid w16 w16cex w16sdtdh wp14">
-  <w15:person w15:author="Henrik Bitsch Kirk">
-    <w15:presenceInfo w15:providerId="AD" w15:userId="S::au181645@uni.au.dk::23ebcc57-2a98-4644-80e8-4cc381191683"/>
-  </w15:person>
-</w15:people>
-</file>
-
 <file path=word/styles.xml><?xml version="1.0" encoding="utf-8"?>
-<w:styles xmlns:mc="http://schemas.openxmlformats.org/markup-compatibility/2006" xmlns:r="http://schemas.openxmlformats.org/officeDocument/2006/relationships" xmlns:w="http://schemas.openxmlformats.org/wordprocessingml/2006/main" xmlns:w14="http://schemas.microsoft.com/office/word/2010/wordml" xmlns:w15="http://schemas.microsoft.com/office/word/2012/wordml" xmlns:w16cex="http://schemas.microsoft.com/office/word/2018/wordml/cex" xmlns:w16cid="http://schemas.microsoft.com/office/word/2016/wordml/cid" xmlns:w16="http://schemas.microsoft.com/office/word/2018/wordml" xmlns:w16sdtdh="http://schemas.microsoft.com/office/word/2020/wordml/sdtdatahash" xmlns:w16se="http://schemas.microsoft.com/office/word/2015/wordml/symex" mc:Ignorable="w14 w15 w16se w16cid w16 w16cex w16sdtdh">
+<w:styles xmlns:mc="http://schemas.openxmlformats.org/markup-compatibility/2006" xmlns:r="http://schemas.openxmlformats.org/officeDocument/2006/relationships" xmlns:w="http://schemas.openxmlformats.org/wordprocessingml/2006/main" xmlns:w14="http://schemas.microsoft.com/office/word/2010/wordml" xmlns:w15="http://schemas.microsoft.com/office/word/2012/wordml" xmlns:w16se="http://schemas.microsoft.com/office/word/2015/wordml/symex" mc:Ignorable="w14 w15 w16se">
   <w:docDefaults>
     <w:rPrDefault>
       <w:rPr>
@@ -2277,7 +2232,7 @@
       </w:pPr>
     </w:pPrDefault>
   </w:docDefaults>
-  <w:latentStyles w:defLockedState="0" w:defUIPriority="99" w:defSemiHidden="0" w:defUnhideWhenUsed="0" w:defQFormat="0" w:count="376">
+  <w:latentStyles w:defLockedState="0" w:defUIPriority="99" w:defSemiHidden="0" w:defUnhideWhenUsed="0" w:defQFormat="0" w:count="371">
     <w:lsdException w:name="Normal" w:uiPriority="0" w:qFormat="1"/>
     <w:lsdException w:name="heading 1" w:uiPriority="9" w:qFormat="1"/>
     <w:lsdException w:name="heading 2" w:semiHidden="1" w:uiPriority="9" w:unhideWhenUsed="1" w:qFormat="1"/>
@@ -2649,11 +2604,6 @@
     <w:lsdException w:name="List Table 5 Dark Accent 6" w:uiPriority="50"/>
     <w:lsdException w:name="List Table 6 Colorful Accent 6" w:uiPriority="51"/>
     <w:lsdException w:name="List Table 7 Colorful Accent 6" w:uiPriority="52"/>
-    <w:lsdException w:name="Mention" w:semiHidden="1" w:unhideWhenUsed="1"/>
-    <w:lsdException w:name="Smart Hyperlink" w:semiHidden="1" w:unhideWhenUsed="1"/>
-    <w:lsdException w:name="Hashtag" w:semiHidden="1" w:unhideWhenUsed="1"/>
-    <w:lsdException w:name="Unresolved Mention" w:semiHidden="1" w:unhideWhenUsed="1"/>
-    <w:lsdException w:name="Smart Link" w:semiHidden="1" w:unhideWhenUsed="1"/>
   </w:latentStyles>
   <w:style w:type="paragraph" w:default="1" w:styleId="Normal">
     <w:name w:val="Normal"/>

</xml_diff>